<commit_message>
moved react-frontend to outer directory to remove effectless errors
</commit_message>
<xml_diff>
--- a/Project Report - Maa Ki Rasoi - Tiffin Management System.docx
+++ b/Project Report - Maa Ki Rasoi - Tiffin Management System.docx
@@ -1,6 +1,6 @@
 
 <file path=word/document.xml><?xml version="1.0" encoding="utf-8"?>
-<w:document xmlns:wpc="http://schemas.microsoft.com/office/word/2010/wordprocessingCanvas" xmlns:cx="http://schemas.microsoft.com/office/drawing/2014/chartex" xmlns:cx1="http://schemas.microsoft.com/office/drawing/2015/9/8/chartex" xmlns:cx2="http://schemas.microsoft.com/office/drawing/2015/10/21/chartex" xmlns:cx3="http://schemas.microsoft.com/office/drawing/2016/5/9/chartex" xmlns:cx4="http://schemas.microsoft.com/office/drawing/2016/5/10/chartex" xmlns:cx5="http://schemas.microsoft.com/office/drawing/2016/5/11/chartex" xmlns:cx6="http://schemas.microsoft.com/office/drawing/2016/5/12/chartex" xmlns:cx7="http://schemas.microsoft.com/office/drawing/2016/5/13/chartex" xmlns:cx8="http://schemas.microsoft.com/office/drawing/2016/5/14/chartex" xmlns:mc="http://schemas.openxmlformats.org/markup-compatibility/2006" xmlns:aink="http://schemas.microsoft.com/office/drawing/2016/ink" xmlns:am3d="http://schemas.microsoft.com/office/drawing/2017/model3d" xmlns:o="urn:schemas-microsoft-com:office:office" xmlns:r="http://schemas.openxmlformats.org/officeDocument/2006/relationships" xmlns:m="http://schemas.openxmlformats.org/officeDocument/2006/math" xmlns:v="urn:schemas-microsoft-com:vml" xmlns:wp14="http://schemas.microsoft.com/office/word/2010/wordprocessingDrawing" xmlns:wp="http://schemas.openxmlformats.org/drawingml/2006/wordprocessingDrawing" xmlns:w10="urn:schemas-microsoft-com:office:word" xmlns:w="http://schemas.openxmlformats.org/wordprocessingml/2006/main" xmlns:w14="http://schemas.microsoft.com/office/word/2010/wordml" xmlns:w15="http://schemas.microsoft.com/office/word/2012/wordml" xmlns:w16cex="http://schemas.microsoft.com/office/word/2018/wordml/cex" xmlns:w16cid="http://schemas.microsoft.com/office/word/2016/wordml/cid" xmlns:w16="http://schemas.microsoft.com/office/word/2018/wordml" xmlns:w16se="http://schemas.microsoft.com/office/word/2015/wordml/symex" xmlns:wpg="http://schemas.microsoft.com/office/word/2010/wordprocessingGroup" xmlns:wpi="http://schemas.microsoft.com/office/word/2010/wordprocessingInk" xmlns:wne="http://schemas.microsoft.com/office/word/2006/wordml" xmlns:wps="http://schemas.microsoft.com/office/word/2010/wordprocessingShape" mc:Ignorable="w14 w15 w16se w16cid w16 w16cex wp14">
+<w:document xmlns:wpc="http://schemas.microsoft.com/office/word/2010/wordprocessingCanvas" xmlns:cx="http://schemas.microsoft.com/office/drawing/2014/chartex" xmlns:cx1="http://schemas.microsoft.com/office/drawing/2015/9/8/chartex" xmlns:cx2="http://schemas.microsoft.com/office/drawing/2015/10/21/chartex" xmlns:cx3="http://schemas.microsoft.com/office/drawing/2016/5/9/chartex" xmlns:cx4="http://schemas.microsoft.com/office/drawing/2016/5/10/chartex" xmlns:cx5="http://schemas.microsoft.com/office/drawing/2016/5/11/chartex" xmlns:cx6="http://schemas.microsoft.com/office/drawing/2016/5/12/chartex" xmlns:cx7="http://schemas.microsoft.com/office/drawing/2016/5/13/chartex" xmlns:cx8="http://schemas.microsoft.com/office/drawing/2016/5/14/chartex" xmlns:mc="http://schemas.openxmlformats.org/markup-compatibility/2006" xmlns:aink="http://schemas.microsoft.com/office/drawing/2016/ink" xmlns:am3d="http://schemas.microsoft.com/office/drawing/2017/model3d" xmlns:o="urn:schemas-microsoft-com:office:office" xmlns:r="http://schemas.openxmlformats.org/officeDocument/2006/relationships" xmlns:m="http://schemas.openxmlformats.org/officeDocument/2006/math" xmlns:v="urn:schemas-microsoft-com:vml" xmlns:wp14="http://schemas.microsoft.com/office/word/2010/wordprocessingDrawing" xmlns:wp="http://schemas.openxmlformats.org/drawingml/2006/wordprocessingDrawing" xmlns:w10="urn:schemas-microsoft-com:office:word" xmlns:w="http://schemas.openxmlformats.org/wordprocessingml/2006/main" xmlns:w14="http://schemas.microsoft.com/office/word/2010/wordml" xmlns:w15="http://schemas.microsoft.com/office/word/2012/wordml" xmlns:w16cex="http://schemas.microsoft.com/office/word/2018/wordml/cex" xmlns:w16cid="http://schemas.microsoft.com/office/word/2016/wordml/cid" xmlns:w16="http://schemas.microsoft.com/office/word/2018/wordml" xmlns:w16sdtdh="http://schemas.microsoft.com/office/word/2020/wordml/sdtdatahash" xmlns:w16se="http://schemas.microsoft.com/office/word/2015/wordml/symex" xmlns:wpg="http://schemas.microsoft.com/office/word/2010/wordprocessingGroup" xmlns:wpi="http://schemas.microsoft.com/office/word/2010/wordprocessingInk" xmlns:wne="http://schemas.microsoft.com/office/word/2006/wordml" xmlns:wps="http://schemas.microsoft.com/office/word/2010/wordprocessingShape" mc:Ignorable="w14 w15 w16se w16cid w16 w16cex w16sdtdh wp14">
   <w:body>
     <w:p>
       <w:pPr>
@@ -772,42 +772,8 @@
           <w:szCs w:val="24"/>
           <w:lang w:val="en-US" w:eastAsia="ar-SA"/>
         </w:rPr>
-        <w:t xml:space="preserve">r. </w:t>
-      </w:r>
-      <w:proofErr w:type="spellStart"/>
-      <w:r>
-        <w:rPr>
-          <w:rFonts w:cstheme="minorHAnsi"/>
-          <w:b/>
-          <w:sz w:val="24"/>
-          <w:szCs w:val="24"/>
-          <w:lang w:val="en-US" w:eastAsia="ar-SA"/>
-        </w:rPr>
-        <w:t>Viplav</w:t>
-      </w:r>
-      <w:proofErr w:type="spellEnd"/>
-      <w:r>
-        <w:rPr>
-          <w:rFonts w:cstheme="minorHAnsi"/>
-          <w:b/>
-          <w:sz w:val="24"/>
-          <w:szCs w:val="24"/>
-          <w:lang w:val="en-US" w:eastAsia="ar-SA"/>
-        </w:rPr>
-        <w:t xml:space="preserve"> </w:t>
-      </w:r>
-      <w:proofErr w:type="spellStart"/>
-      <w:r>
-        <w:rPr>
-          <w:rFonts w:cstheme="minorHAnsi"/>
-          <w:b/>
-          <w:sz w:val="24"/>
-          <w:szCs w:val="24"/>
-          <w:lang w:val="en-US" w:eastAsia="ar-SA"/>
-        </w:rPr>
-        <w:t>Sirsikar</w:t>
-      </w:r>
-      <w:proofErr w:type="spellEnd"/>
+        <w:t>r. Viplav Sirsikar</w:t>
+      </w:r>
       <w:r>
         <w:rPr>
           <w:rFonts w:cstheme="minorHAnsi"/>
@@ -1850,42 +1816,8 @@
           <w:lang w:val="en-US" w:eastAsia="ar-SA"/>
         </w:rPr>
         <w:tab/>
-        <w:t xml:space="preserve">Mr. </w:t>
-      </w:r>
-      <w:proofErr w:type="spellStart"/>
-      <w:r>
-        <w:rPr>
-          <w:rFonts w:cstheme="minorHAnsi"/>
-          <w:bCs/>
-          <w:sz w:val="24"/>
-          <w:szCs w:val="24"/>
-          <w:lang w:val="en-US" w:eastAsia="ar-SA"/>
-        </w:rPr>
-        <w:t>Viplav</w:t>
-      </w:r>
-      <w:proofErr w:type="spellEnd"/>
-      <w:r>
-        <w:rPr>
-          <w:rFonts w:cstheme="minorHAnsi"/>
-          <w:bCs/>
-          <w:sz w:val="24"/>
-          <w:szCs w:val="24"/>
-          <w:lang w:val="en-US" w:eastAsia="ar-SA"/>
-        </w:rPr>
-        <w:t xml:space="preserve"> </w:t>
-      </w:r>
-      <w:proofErr w:type="spellStart"/>
-      <w:r>
-        <w:rPr>
-          <w:rFonts w:cstheme="minorHAnsi"/>
-          <w:bCs/>
-          <w:sz w:val="24"/>
-          <w:szCs w:val="24"/>
-          <w:lang w:val="en-US" w:eastAsia="ar-SA"/>
-        </w:rPr>
-        <w:t>Sirsikar</w:t>
-      </w:r>
-      <w:proofErr w:type="spellEnd"/>
+        <w:t>Mr. Viplav Sirsikar</w:t>
+      </w:r>
       <w:r>
         <w:rPr>
           <w:rFonts w:cstheme="minorHAnsi"/>
@@ -1925,15 +1857,7 @@
           <w:bCs/>
           <w:sz w:val="24"/>
         </w:rPr>
-        <w:t>20094018122</w:t>
-      </w:r>
-      <w:r>
-        <w:rPr>
-          <w:rFonts w:cstheme="minorHAnsi"/>
-          <w:bCs/>
-          <w:sz w:val="24"/>
-        </w:rPr>
-        <w:t>7</w:t>
+        <w:t>200940181227</w:t>
       </w:r>
     </w:p>
     <w:p>
@@ -3001,7 +2925,27 @@
           <w:szCs w:val="24"/>
           <w:shd w:val="clear" w:color="auto" w:fill="FFFFFF"/>
         </w:rPr>
-        <w:t>The are times when bachelors including other customers, find it difficult to curb their hunger and cravings in a tight budget when relocating to a new city.</w:t>
+        <w:t>The</w:t>
+      </w:r>
+      <w:r>
+        <w:rPr>
+          <w:rFonts w:cstheme="minorHAnsi"/>
+          <w:color w:val="333333"/>
+          <w:sz w:val="24"/>
+          <w:szCs w:val="24"/>
+          <w:shd w:val="clear" w:color="auto" w:fill="FFFFFF"/>
+        </w:rPr>
+        <w:t>se</w:t>
+      </w:r>
+      <w:r>
+        <w:rPr>
+          <w:rFonts w:cstheme="minorHAnsi"/>
+          <w:color w:val="333333"/>
+          <w:sz w:val="24"/>
+          <w:szCs w:val="24"/>
+          <w:shd w:val="clear" w:color="auto" w:fill="FFFFFF"/>
+        </w:rPr>
+        <w:t xml:space="preserve"> are times when bachelors including other customers, find it difficult to curb their hunger and cravings in a tight budget when relocating to a new city.</w:t>
       </w:r>
     </w:p>
     <w:p>
@@ -5605,35 +5549,7 @@
           <w:sz w:val="24"/>
           <w:szCs w:val="24"/>
         </w:rPr>
-        <w:t xml:space="preserve"> </w:t>
-      </w:r>
-      <w:r>
-        <w:rPr>
-          <w:sz w:val="24"/>
-          <w:szCs w:val="24"/>
-        </w:rPr>
-        <w:t>homemaker</w:t>
-      </w:r>
-      <w:r>
-        <w:rPr>
-          <w:sz w:val="24"/>
-          <w:szCs w:val="24"/>
-        </w:rPr>
-        <w:t xml:space="preserve"> has registered in this </w:t>
-      </w:r>
-      <w:r>
-        <w:rPr>
-          <w:sz w:val="24"/>
-          <w:szCs w:val="24"/>
-        </w:rPr>
-        <w:t>system,</w:t>
-      </w:r>
-      <w:r>
-        <w:rPr>
-          <w:sz w:val="24"/>
-          <w:szCs w:val="24"/>
-        </w:rPr>
-        <w:t xml:space="preserve"> he/she can</w:t>
+        <w:t xml:space="preserve"> homemaker has registered in this system, he/she can</w:t>
       </w:r>
       <w:r>
         <w:rPr>
@@ -6081,7 +5997,27 @@
           <w:sz w:val="24"/>
           <w:szCs w:val="24"/>
         </w:rPr>
-        <w:t xml:space="preserve"> Rasoi)</w:t>
+        <w:t xml:space="preserve"> </w:t>
+      </w:r>
+      <w:proofErr w:type="spellStart"/>
+      <w:r>
+        <w:rPr>
+          <w:rFonts w:cstheme="minorHAnsi"/>
+          <w:i/>
+          <w:sz w:val="24"/>
+          <w:szCs w:val="24"/>
+        </w:rPr>
+        <w:t>Rasoi</w:t>
+      </w:r>
+      <w:proofErr w:type="spellEnd"/>
+      <w:r>
+        <w:rPr>
+          <w:rFonts w:cstheme="minorHAnsi"/>
+          <w:i/>
+          <w:sz w:val="24"/>
+          <w:szCs w:val="24"/>
+        </w:rPr>
+        <w:t>)</w:t>
       </w:r>
       <w:r>
         <w:rPr>
@@ -8393,15 +8329,7 @@
           <w:szCs w:val="28"/>
         </w:rPr>
         <w:lastRenderedPageBreak/>
-        <w:t>5.</w:t>
-      </w:r>
-      <w:r>
-        <w:rPr>
-          <w:b/>
-          <w:sz w:val="28"/>
-          <w:szCs w:val="28"/>
-        </w:rPr>
-        <w:t>3 Class Diagram</w:t>
+        <w:t>5.3 Class Diagram</w:t>
       </w:r>
     </w:p>
     <w:p>
@@ -8484,31 +8412,7 @@
           <w:sz w:val="28"/>
           <w:szCs w:val="28"/>
         </w:rPr>
-        <w:t>5.</w:t>
-      </w:r>
-      <w:r>
-        <w:rPr>
-          <w:b/>
-          <w:sz w:val="28"/>
-          <w:szCs w:val="28"/>
-        </w:rPr>
-        <w:t>4</w:t>
-      </w:r>
-      <w:r>
-        <w:rPr>
-          <w:b/>
-          <w:sz w:val="28"/>
-          <w:szCs w:val="28"/>
-        </w:rPr>
-        <w:t xml:space="preserve"> </w:t>
-      </w:r>
-      <w:r>
-        <w:rPr>
-          <w:b/>
-          <w:sz w:val="28"/>
-          <w:szCs w:val="28"/>
-        </w:rPr>
-        <w:t>DFD-0 Diagram</w:t>
+        <w:t>5.4 DFD-0 Diagram</w:t>
       </w:r>
     </w:p>
     <w:p>
@@ -8588,39 +8492,7 @@
           <w:szCs w:val="28"/>
         </w:rPr>
         <w:lastRenderedPageBreak/>
-        <w:t>5.</w:t>
-      </w:r>
-      <w:r>
-        <w:rPr>
-          <w:b/>
-          <w:sz w:val="28"/>
-          <w:szCs w:val="28"/>
-        </w:rPr>
-        <w:t>5</w:t>
-      </w:r>
-      <w:r>
-        <w:rPr>
-          <w:b/>
-          <w:sz w:val="28"/>
-          <w:szCs w:val="28"/>
-        </w:rPr>
-        <w:t xml:space="preserve"> DFD-</w:t>
-      </w:r>
-      <w:r>
-        <w:rPr>
-          <w:b/>
-          <w:sz w:val="28"/>
-          <w:szCs w:val="28"/>
-        </w:rPr>
-        <w:t>1</w:t>
-      </w:r>
-      <w:r>
-        <w:rPr>
-          <w:b/>
-          <w:sz w:val="28"/>
-          <w:szCs w:val="28"/>
-        </w:rPr>
-        <w:t xml:space="preserve"> Diagram</w:t>
+        <w:t>5.5 DFD-1 Diagram</w:t>
       </w:r>
     </w:p>
     <w:p>
@@ -8874,39 +8746,7 @@
           <w:szCs w:val="28"/>
         </w:rPr>
         <w:lastRenderedPageBreak/>
-        <w:t>5.</w:t>
-      </w:r>
-      <w:r>
-        <w:rPr>
-          <w:b/>
-          <w:sz w:val="28"/>
-          <w:szCs w:val="28"/>
-        </w:rPr>
-        <w:t>7</w:t>
-      </w:r>
-      <w:r>
-        <w:rPr>
-          <w:b/>
-          <w:sz w:val="28"/>
-          <w:szCs w:val="28"/>
-        </w:rPr>
-        <w:t xml:space="preserve"> </w:t>
-      </w:r>
-      <w:r>
-        <w:rPr>
-          <w:b/>
-          <w:sz w:val="28"/>
-          <w:szCs w:val="28"/>
-        </w:rPr>
-        <w:t>Use Case</w:t>
-      </w:r>
-      <w:r>
-        <w:rPr>
-          <w:b/>
-          <w:sz w:val="28"/>
-          <w:szCs w:val="28"/>
-        </w:rPr>
-        <w:t xml:space="preserve"> Diagram</w:t>
+        <w:t>5.7 Use Case Diagram</w:t>
       </w:r>
     </w:p>
     <w:p>
@@ -11707,7 +11547,7 @@
 </file>
 
 <file path=word/endnotes.xml><?xml version="1.0" encoding="utf-8"?>
-<w:endnotes xmlns:wpc="http://schemas.microsoft.com/office/word/2010/wordprocessingCanvas" xmlns:cx="http://schemas.microsoft.com/office/drawing/2014/chartex" xmlns:cx1="http://schemas.microsoft.com/office/drawing/2015/9/8/chartex" xmlns:cx2="http://schemas.microsoft.com/office/drawing/2015/10/21/chartex" xmlns:cx3="http://schemas.microsoft.com/office/drawing/2016/5/9/chartex" xmlns:cx4="http://schemas.microsoft.com/office/drawing/2016/5/10/chartex" xmlns:cx5="http://schemas.microsoft.com/office/drawing/2016/5/11/chartex" xmlns:cx6="http://schemas.microsoft.com/office/drawing/2016/5/12/chartex" xmlns:cx7="http://schemas.microsoft.com/office/drawing/2016/5/13/chartex" xmlns:cx8="http://schemas.microsoft.com/office/drawing/2016/5/14/chartex" xmlns:mc="http://schemas.openxmlformats.org/markup-compatibility/2006" xmlns:aink="http://schemas.microsoft.com/office/drawing/2016/ink" xmlns:am3d="http://schemas.microsoft.com/office/drawing/2017/model3d" xmlns:o="urn:schemas-microsoft-com:office:office" xmlns:r="http://schemas.openxmlformats.org/officeDocument/2006/relationships" xmlns:m="http://schemas.openxmlformats.org/officeDocument/2006/math" xmlns:v="urn:schemas-microsoft-com:vml" xmlns:wp14="http://schemas.microsoft.com/office/word/2010/wordprocessingDrawing" xmlns:wp="http://schemas.openxmlformats.org/drawingml/2006/wordprocessingDrawing" xmlns:w10="urn:schemas-microsoft-com:office:word" xmlns:w="http://schemas.openxmlformats.org/wordprocessingml/2006/main" xmlns:w14="http://schemas.microsoft.com/office/word/2010/wordml" xmlns:w15="http://schemas.microsoft.com/office/word/2012/wordml" xmlns:w16cex="http://schemas.microsoft.com/office/word/2018/wordml/cex" xmlns:w16cid="http://schemas.microsoft.com/office/word/2016/wordml/cid" xmlns:w16="http://schemas.microsoft.com/office/word/2018/wordml" xmlns:w16se="http://schemas.microsoft.com/office/word/2015/wordml/symex" xmlns:wpg="http://schemas.microsoft.com/office/word/2010/wordprocessingGroup" xmlns:wpi="http://schemas.microsoft.com/office/word/2010/wordprocessingInk" xmlns:wne="http://schemas.microsoft.com/office/word/2006/wordml" xmlns:wps="http://schemas.microsoft.com/office/word/2010/wordprocessingShape" mc:Ignorable="w14 w15 w16se w16cid w16 w16cex wp14">
+<w:endnotes xmlns:wpc="http://schemas.microsoft.com/office/word/2010/wordprocessingCanvas" xmlns:cx="http://schemas.microsoft.com/office/drawing/2014/chartex" xmlns:cx1="http://schemas.microsoft.com/office/drawing/2015/9/8/chartex" xmlns:cx2="http://schemas.microsoft.com/office/drawing/2015/10/21/chartex" xmlns:cx3="http://schemas.microsoft.com/office/drawing/2016/5/9/chartex" xmlns:cx4="http://schemas.microsoft.com/office/drawing/2016/5/10/chartex" xmlns:cx5="http://schemas.microsoft.com/office/drawing/2016/5/11/chartex" xmlns:cx6="http://schemas.microsoft.com/office/drawing/2016/5/12/chartex" xmlns:cx7="http://schemas.microsoft.com/office/drawing/2016/5/13/chartex" xmlns:cx8="http://schemas.microsoft.com/office/drawing/2016/5/14/chartex" xmlns:mc="http://schemas.openxmlformats.org/markup-compatibility/2006" xmlns:aink="http://schemas.microsoft.com/office/drawing/2016/ink" xmlns:am3d="http://schemas.microsoft.com/office/drawing/2017/model3d" xmlns:o="urn:schemas-microsoft-com:office:office" xmlns:r="http://schemas.openxmlformats.org/officeDocument/2006/relationships" xmlns:m="http://schemas.openxmlformats.org/officeDocument/2006/math" xmlns:v="urn:schemas-microsoft-com:vml" xmlns:wp14="http://schemas.microsoft.com/office/word/2010/wordprocessingDrawing" xmlns:wp="http://schemas.openxmlformats.org/drawingml/2006/wordprocessingDrawing" xmlns:w10="urn:schemas-microsoft-com:office:word" xmlns:w="http://schemas.openxmlformats.org/wordprocessingml/2006/main" xmlns:w14="http://schemas.microsoft.com/office/word/2010/wordml" xmlns:w15="http://schemas.microsoft.com/office/word/2012/wordml" xmlns:w16cex="http://schemas.microsoft.com/office/word/2018/wordml/cex" xmlns:w16cid="http://schemas.microsoft.com/office/word/2016/wordml/cid" xmlns:w16="http://schemas.microsoft.com/office/word/2018/wordml" xmlns:w16sdtdh="http://schemas.microsoft.com/office/word/2020/wordml/sdtdatahash" xmlns:w16se="http://schemas.microsoft.com/office/word/2015/wordml/symex" xmlns:wpg="http://schemas.microsoft.com/office/word/2010/wordprocessingGroup" xmlns:wpi="http://schemas.microsoft.com/office/word/2010/wordprocessingInk" xmlns:wne="http://schemas.microsoft.com/office/word/2006/wordml" xmlns:wps="http://schemas.microsoft.com/office/word/2010/wordprocessingShape" mc:Ignorable="w14 w15 w16se w16cid w16 w16cex w16sdtdh wp14">
   <w:endnote w:type="separator" w:id="-1">
     <w:p>
       <w:pPr>
@@ -11732,7 +11572,7 @@
 </file>
 
 <file path=word/footer1.xml><?xml version="1.0" encoding="utf-8"?>
-<w:ftr xmlns:wpc="http://schemas.microsoft.com/office/word/2010/wordprocessingCanvas" xmlns:cx="http://schemas.microsoft.com/office/drawing/2014/chartex" xmlns:cx1="http://schemas.microsoft.com/office/drawing/2015/9/8/chartex" xmlns:cx2="http://schemas.microsoft.com/office/drawing/2015/10/21/chartex" xmlns:cx3="http://schemas.microsoft.com/office/drawing/2016/5/9/chartex" xmlns:cx4="http://schemas.microsoft.com/office/drawing/2016/5/10/chartex" xmlns:cx5="http://schemas.microsoft.com/office/drawing/2016/5/11/chartex" xmlns:cx6="http://schemas.microsoft.com/office/drawing/2016/5/12/chartex" xmlns:cx7="http://schemas.microsoft.com/office/drawing/2016/5/13/chartex" xmlns:cx8="http://schemas.microsoft.com/office/drawing/2016/5/14/chartex" xmlns:mc="http://schemas.openxmlformats.org/markup-compatibility/2006" xmlns:aink="http://schemas.microsoft.com/office/drawing/2016/ink" xmlns:am3d="http://schemas.microsoft.com/office/drawing/2017/model3d" xmlns:o="urn:schemas-microsoft-com:office:office" xmlns:r="http://schemas.openxmlformats.org/officeDocument/2006/relationships" xmlns:m="http://schemas.openxmlformats.org/officeDocument/2006/math" xmlns:v="urn:schemas-microsoft-com:vml" xmlns:wp14="http://schemas.microsoft.com/office/word/2010/wordprocessingDrawing" xmlns:wp="http://schemas.openxmlformats.org/drawingml/2006/wordprocessingDrawing" xmlns:w10="urn:schemas-microsoft-com:office:word" xmlns:w="http://schemas.openxmlformats.org/wordprocessingml/2006/main" xmlns:w14="http://schemas.microsoft.com/office/word/2010/wordml" xmlns:w15="http://schemas.microsoft.com/office/word/2012/wordml" xmlns:w16cex="http://schemas.microsoft.com/office/word/2018/wordml/cex" xmlns:w16cid="http://schemas.microsoft.com/office/word/2016/wordml/cid" xmlns:w16="http://schemas.microsoft.com/office/word/2018/wordml" xmlns:w16se="http://schemas.microsoft.com/office/word/2015/wordml/symex" xmlns:wpg="http://schemas.microsoft.com/office/word/2010/wordprocessingGroup" xmlns:wpi="http://schemas.microsoft.com/office/word/2010/wordprocessingInk" xmlns:wne="http://schemas.microsoft.com/office/word/2006/wordml" xmlns:wps="http://schemas.microsoft.com/office/word/2010/wordprocessingShape" mc:Ignorable="w14 w15 w16se w16cid w16 w16cex wp14">
+<w:ftr xmlns:wpc="http://schemas.microsoft.com/office/word/2010/wordprocessingCanvas" xmlns:cx="http://schemas.microsoft.com/office/drawing/2014/chartex" xmlns:cx1="http://schemas.microsoft.com/office/drawing/2015/9/8/chartex" xmlns:cx2="http://schemas.microsoft.com/office/drawing/2015/10/21/chartex" xmlns:cx3="http://schemas.microsoft.com/office/drawing/2016/5/9/chartex" xmlns:cx4="http://schemas.microsoft.com/office/drawing/2016/5/10/chartex" xmlns:cx5="http://schemas.microsoft.com/office/drawing/2016/5/11/chartex" xmlns:cx6="http://schemas.microsoft.com/office/drawing/2016/5/12/chartex" xmlns:cx7="http://schemas.microsoft.com/office/drawing/2016/5/13/chartex" xmlns:cx8="http://schemas.microsoft.com/office/drawing/2016/5/14/chartex" xmlns:mc="http://schemas.openxmlformats.org/markup-compatibility/2006" xmlns:aink="http://schemas.microsoft.com/office/drawing/2016/ink" xmlns:am3d="http://schemas.microsoft.com/office/drawing/2017/model3d" xmlns:o="urn:schemas-microsoft-com:office:office" xmlns:r="http://schemas.openxmlformats.org/officeDocument/2006/relationships" xmlns:m="http://schemas.openxmlformats.org/officeDocument/2006/math" xmlns:v="urn:schemas-microsoft-com:vml" xmlns:wp14="http://schemas.microsoft.com/office/word/2010/wordprocessingDrawing" xmlns:wp="http://schemas.openxmlformats.org/drawingml/2006/wordprocessingDrawing" xmlns:w10="urn:schemas-microsoft-com:office:word" xmlns:w="http://schemas.openxmlformats.org/wordprocessingml/2006/main" xmlns:w14="http://schemas.microsoft.com/office/word/2010/wordml" xmlns:w15="http://schemas.microsoft.com/office/word/2012/wordml" xmlns:w16cex="http://schemas.microsoft.com/office/word/2018/wordml/cex" xmlns:w16cid="http://schemas.microsoft.com/office/word/2016/wordml/cid" xmlns:w16="http://schemas.microsoft.com/office/word/2018/wordml" xmlns:w16sdtdh="http://schemas.microsoft.com/office/word/2020/wordml/sdtdatahash" xmlns:w16se="http://schemas.microsoft.com/office/word/2015/wordml/symex" xmlns:wpg="http://schemas.microsoft.com/office/word/2010/wordprocessingGroup" xmlns:wpi="http://schemas.microsoft.com/office/word/2010/wordprocessingInk" xmlns:wne="http://schemas.microsoft.com/office/word/2006/wordml" xmlns:wps="http://schemas.microsoft.com/office/word/2010/wordprocessingShape" mc:Ignorable="w14 w15 w16se w16cid w16 w16cex w16sdtdh wp14">
   <w:p>
     <w:pPr>
       <w:pStyle w:val="Footer"/>
@@ -11790,7 +11630,7 @@
 </file>
 
 <file path=word/footnotes.xml><?xml version="1.0" encoding="utf-8"?>
-<w:footnotes xmlns:wpc="http://schemas.microsoft.com/office/word/2010/wordprocessingCanvas" xmlns:cx="http://schemas.microsoft.com/office/drawing/2014/chartex" xmlns:cx1="http://schemas.microsoft.com/office/drawing/2015/9/8/chartex" xmlns:cx2="http://schemas.microsoft.com/office/drawing/2015/10/21/chartex" xmlns:cx3="http://schemas.microsoft.com/office/drawing/2016/5/9/chartex" xmlns:cx4="http://schemas.microsoft.com/office/drawing/2016/5/10/chartex" xmlns:cx5="http://schemas.microsoft.com/office/drawing/2016/5/11/chartex" xmlns:cx6="http://schemas.microsoft.com/office/drawing/2016/5/12/chartex" xmlns:cx7="http://schemas.microsoft.com/office/drawing/2016/5/13/chartex" xmlns:cx8="http://schemas.microsoft.com/office/drawing/2016/5/14/chartex" xmlns:mc="http://schemas.openxmlformats.org/markup-compatibility/2006" xmlns:aink="http://schemas.microsoft.com/office/drawing/2016/ink" xmlns:am3d="http://schemas.microsoft.com/office/drawing/2017/model3d" xmlns:o="urn:schemas-microsoft-com:office:office" xmlns:r="http://schemas.openxmlformats.org/officeDocument/2006/relationships" xmlns:m="http://schemas.openxmlformats.org/officeDocument/2006/math" xmlns:v="urn:schemas-microsoft-com:vml" xmlns:wp14="http://schemas.microsoft.com/office/word/2010/wordprocessingDrawing" xmlns:wp="http://schemas.openxmlformats.org/drawingml/2006/wordprocessingDrawing" xmlns:w10="urn:schemas-microsoft-com:office:word" xmlns:w="http://schemas.openxmlformats.org/wordprocessingml/2006/main" xmlns:w14="http://schemas.microsoft.com/office/word/2010/wordml" xmlns:w15="http://schemas.microsoft.com/office/word/2012/wordml" xmlns:w16cex="http://schemas.microsoft.com/office/word/2018/wordml/cex" xmlns:w16cid="http://schemas.microsoft.com/office/word/2016/wordml/cid" xmlns:w16="http://schemas.microsoft.com/office/word/2018/wordml" xmlns:w16se="http://schemas.microsoft.com/office/word/2015/wordml/symex" xmlns:wpg="http://schemas.microsoft.com/office/word/2010/wordprocessingGroup" xmlns:wpi="http://schemas.microsoft.com/office/word/2010/wordprocessingInk" xmlns:wne="http://schemas.microsoft.com/office/word/2006/wordml" xmlns:wps="http://schemas.microsoft.com/office/word/2010/wordprocessingShape" mc:Ignorable="w14 w15 w16se w16cid w16 w16cex wp14">
+<w:footnotes xmlns:wpc="http://schemas.microsoft.com/office/word/2010/wordprocessingCanvas" xmlns:cx="http://schemas.microsoft.com/office/drawing/2014/chartex" xmlns:cx1="http://schemas.microsoft.com/office/drawing/2015/9/8/chartex" xmlns:cx2="http://schemas.microsoft.com/office/drawing/2015/10/21/chartex" xmlns:cx3="http://schemas.microsoft.com/office/drawing/2016/5/9/chartex" xmlns:cx4="http://schemas.microsoft.com/office/drawing/2016/5/10/chartex" xmlns:cx5="http://schemas.microsoft.com/office/drawing/2016/5/11/chartex" xmlns:cx6="http://schemas.microsoft.com/office/drawing/2016/5/12/chartex" xmlns:cx7="http://schemas.microsoft.com/office/drawing/2016/5/13/chartex" xmlns:cx8="http://schemas.microsoft.com/office/drawing/2016/5/14/chartex" xmlns:mc="http://schemas.openxmlformats.org/markup-compatibility/2006" xmlns:aink="http://schemas.microsoft.com/office/drawing/2016/ink" xmlns:am3d="http://schemas.microsoft.com/office/drawing/2017/model3d" xmlns:o="urn:schemas-microsoft-com:office:office" xmlns:r="http://schemas.openxmlformats.org/officeDocument/2006/relationships" xmlns:m="http://schemas.openxmlformats.org/officeDocument/2006/math" xmlns:v="urn:schemas-microsoft-com:vml" xmlns:wp14="http://schemas.microsoft.com/office/word/2010/wordprocessingDrawing" xmlns:wp="http://schemas.openxmlformats.org/drawingml/2006/wordprocessingDrawing" xmlns:w10="urn:schemas-microsoft-com:office:word" xmlns:w="http://schemas.openxmlformats.org/wordprocessingml/2006/main" xmlns:w14="http://schemas.microsoft.com/office/word/2010/wordml" xmlns:w15="http://schemas.microsoft.com/office/word/2012/wordml" xmlns:w16cex="http://schemas.microsoft.com/office/word/2018/wordml/cex" xmlns:w16cid="http://schemas.microsoft.com/office/word/2016/wordml/cid" xmlns:w16="http://schemas.microsoft.com/office/word/2018/wordml" xmlns:w16sdtdh="http://schemas.microsoft.com/office/word/2020/wordml/sdtdatahash" xmlns:w16se="http://schemas.microsoft.com/office/word/2015/wordml/symex" xmlns:wpg="http://schemas.microsoft.com/office/word/2010/wordprocessingGroup" xmlns:wpi="http://schemas.microsoft.com/office/word/2010/wordprocessingInk" xmlns:wne="http://schemas.microsoft.com/office/word/2006/wordml" xmlns:wps="http://schemas.microsoft.com/office/word/2010/wordprocessingShape" mc:Ignorable="w14 w15 w16se w16cid w16 w16cex w16sdtdh wp14">
   <w:footnote w:type="separator" w:id="-1">
     <w:p>
       <w:pPr>
@@ -11815,7 +11655,7 @@
 </file>
 
 <file path=word/numbering.xml><?xml version="1.0" encoding="utf-8"?>
-<w:numbering xmlns:wpc="http://schemas.microsoft.com/office/word/2010/wordprocessingCanvas" xmlns:cx="http://schemas.microsoft.com/office/drawing/2014/chartex" xmlns:cx1="http://schemas.microsoft.com/office/drawing/2015/9/8/chartex" xmlns:cx2="http://schemas.microsoft.com/office/drawing/2015/10/21/chartex" xmlns:cx3="http://schemas.microsoft.com/office/drawing/2016/5/9/chartex" xmlns:cx4="http://schemas.microsoft.com/office/drawing/2016/5/10/chartex" xmlns:cx5="http://schemas.microsoft.com/office/drawing/2016/5/11/chartex" xmlns:cx6="http://schemas.microsoft.com/office/drawing/2016/5/12/chartex" xmlns:cx7="http://schemas.microsoft.com/office/drawing/2016/5/13/chartex" xmlns:cx8="http://schemas.microsoft.com/office/drawing/2016/5/14/chartex" xmlns:mc="http://schemas.openxmlformats.org/markup-compatibility/2006" xmlns:aink="http://schemas.microsoft.com/office/drawing/2016/ink" xmlns:am3d="http://schemas.microsoft.com/office/drawing/2017/model3d" xmlns:o="urn:schemas-microsoft-com:office:office" xmlns:r="http://schemas.openxmlformats.org/officeDocument/2006/relationships" xmlns:m="http://schemas.openxmlformats.org/officeDocument/2006/math" xmlns:v="urn:schemas-microsoft-com:vml" xmlns:wp14="http://schemas.microsoft.com/office/word/2010/wordprocessingDrawing" xmlns:wp="http://schemas.openxmlformats.org/drawingml/2006/wordprocessingDrawing" xmlns:w10="urn:schemas-microsoft-com:office:word" xmlns:w="http://schemas.openxmlformats.org/wordprocessingml/2006/main" xmlns:w14="http://schemas.microsoft.com/office/word/2010/wordml" xmlns:w15="http://schemas.microsoft.com/office/word/2012/wordml" xmlns:w16cex="http://schemas.microsoft.com/office/word/2018/wordml/cex" xmlns:w16cid="http://schemas.microsoft.com/office/word/2016/wordml/cid" xmlns:w16="http://schemas.microsoft.com/office/word/2018/wordml" xmlns:w16se="http://schemas.microsoft.com/office/word/2015/wordml/symex" xmlns:wpg="http://schemas.microsoft.com/office/word/2010/wordprocessingGroup" xmlns:wpi="http://schemas.microsoft.com/office/word/2010/wordprocessingInk" xmlns:wne="http://schemas.microsoft.com/office/word/2006/wordml" xmlns:wps="http://schemas.microsoft.com/office/word/2010/wordprocessingShape" mc:Ignorable="w14 w15 w16se w16cid w16 w16cex wp14">
+<w:numbering xmlns:wpc="http://schemas.microsoft.com/office/word/2010/wordprocessingCanvas" xmlns:cx="http://schemas.microsoft.com/office/drawing/2014/chartex" xmlns:cx1="http://schemas.microsoft.com/office/drawing/2015/9/8/chartex" xmlns:cx2="http://schemas.microsoft.com/office/drawing/2015/10/21/chartex" xmlns:cx3="http://schemas.microsoft.com/office/drawing/2016/5/9/chartex" xmlns:cx4="http://schemas.microsoft.com/office/drawing/2016/5/10/chartex" xmlns:cx5="http://schemas.microsoft.com/office/drawing/2016/5/11/chartex" xmlns:cx6="http://schemas.microsoft.com/office/drawing/2016/5/12/chartex" xmlns:cx7="http://schemas.microsoft.com/office/drawing/2016/5/13/chartex" xmlns:cx8="http://schemas.microsoft.com/office/drawing/2016/5/14/chartex" xmlns:mc="http://schemas.openxmlformats.org/markup-compatibility/2006" xmlns:aink="http://schemas.microsoft.com/office/drawing/2016/ink" xmlns:am3d="http://schemas.microsoft.com/office/drawing/2017/model3d" xmlns:o="urn:schemas-microsoft-com:office:office" xmlns:r="http://schemas.openxmlformats.org/officeDocument/2006/relationships" xmlns:m="http://schemas.openxmlformats.org/officeDocument/2006/math" xmlns:v="urn:schemas-microsoft-com:vml" xmlns:wp14="http://schemas.microsoft.com/office/word/2010/wordprocessingDrawing" xmlns:wp="http://schemas.openxmlformats.org/drawingml/2006/wordprocessingDrawing" xmlns:w10="urn:schemas-microsoft-com:office:word" xmlns:w="http://schemas.openxmlformats.org/wordprocessingml/2006/main" xmlns:w14="http://schemas.microsoft.com/office/word/2010/wordml" xmlns:w15="http://schemas.microsoft.com/office/word/2012/wordml" xmlns:w16cex="http://schemas.microsoft.com/office/word/2018/wordml/cex" xmlns:w16cid="http://schemas.microsoft.com/office/word/2016/wordml/cid" xmlns:w16="http://schemas.microsoft.com/office/word/2018/wordml" xmlns:w16sdtdh="http://schemas.microsoft.com/office/word/2020/wordml/sdtdatahash" xmlns:w16se="http://schemas.microsoft.com/office/word/2015/wordml/symex" xmlns:wpg="http://schemas.microsoft.com/office/word/2010/wordprocessingGroup" xmlns:wpi="http://schemas.microsoft.com/office/word/2010/wordprocessingInk" xmlns:wne="http://schemas.microsoft.com/office/word/2006/wordml" xmlns:wps="http://schemas.microsoft.com/office/word/2010/wordprocessingShape" mc:Ignorable="w14 w15 w16se w16cid w16 w16cex w16sdtdh wp14">
   <w:abstractNum w:abstractNumId="0" w15:restartNumberingAfterBreak="0">
     <w:nsid w:val="00000001"/>
     <w:multiLevelType w:val="multilevel"/>
@@ -17028,7 +16868,7 @@
 </file>
 
 <file path=word/styles.xml><?xml version="1.0" encoding="utf-8"?>
-<w:styles xmlns:mc="http://schemas.openxmlformats.org/markup-compatibility/2006" xmlns:r="http://schemas.openxmlformats.org/officeDocument/2006/relationships" xmlns:w="http://schemas.openxmlformats.org/wordprocessingml/2006/main" xmlns:w14="http://schemas.microsoft.com/office/word/2010/wordml" xmlns:w15="http://schemas.microsoft.com/office/word/2012/wordml" xmlns:w16cex="http://schemas.microsoft.com/office/word/2018/wordml/cex" xmlns:w16cid="http://schemas.microsoft.com/office/word/2016/wordml/cid" xmlns:w16="http://schemas.microsoft.com/office/word/2018/wordml" xmlns:w16se="http://schemas.microsoft.com/office/word/2015/wordml/symex" mc:Ignorable="w14 w15 w16se w16cid w16 w16cex">
+<w:styles xmlns:mc="http://schemas.openxmlformats.org/markup-compatibility/2006" xmlns:r="http://schemas.openxmlformats.org/officeDocument/2006/relationships" xmlns:w="http://schemas.openxmlformats.org/wordprocessingml/2006/main" xmlns:w14="http://schemas.microsoft.com/office/word/2010/wordml" xmlns:w15="http://schemas.microsoft.com/office/word/2012/wordml" xmlns:w16cex="http://schemas.microsoft.com/office/word/2018/wordml/cex" xmlns:w16cid="http://schemas.microsoft.com/office/word/2016/wordml/cid" xmlns:w16="http://schemas.microsoft.com/office/word/2018/wordml" xmlns:w16sdtdh="http://schemas.microsoft.com/office/word/2020/wordml/sdtdatahash" xmlns:w16se="http://schemas.microsoft.com/office/word/2015/wordml/symex" mc:Ignorable="w14 w15 w16se w16cid w16 w16cex w16sdtdh">
   <w:docDefaults>
     <w:rPrDefault>
       <w:rPr>
@@ -17150,6 +16990,7 @@
     <w:lsdException w:name="HTML Sample" w:semiHidden="1" w:unhideWhenUsed="1"/>
     <w:lsdException w:name="HTML Typewriter" w:semiHidden="1" w:unhideWhenUsed="1"/>
     <w:lsdException w:name="HTML Variable" w:semiHidden="1" w:unhideWhenUsed="1"/>
+    <w:lsdException w:name="Normal Table" w:semiHidden="1" w:unhideWhenUsed="1"/>
     <w:lsdException w:name="annotation subject" w:semiHidden="1" w:unhideWhenUsed="1"/>
     <w:lsdException w:name="No List" w:semiHidden="1" w:unhideWhenUsed="1"/>
     <w:lsdException w:name="Outline List 1" w:semiHidden="1" w:unhideWhenUsed="1"/>
@@ -17196,8 +17037,10 @@
     <w:lsdException w:name="Table Subtle 2" w:semiHidden="1" w:unhideWhenUsed="1"/>
     <w:lsdException w:name="Table Web 1" w:semiHidden="1" w:unhideWhenUsed="1"/>
     <w:lsdException w:name="Table Web 2" w:semiHidden="1" w:unhideWhenUsed="1"/>
+    <w:lsdException w:name="Table Web 3" w:semiHidden="1" w:unhideWhenUsed="1"/>
     <w:lsdException w:name="Balloon Text" w:semiHidden="1" w:unhideWhenUsed="1"/>
     <w:lsdException w:name="Table Grid" w:uiPriority="39" w:qFormat="1"/>
+    <w:lsdException w:name="Table Theme" w:semiHidden="1" w:unhideWhenUsed="1"/>
     <w:lsdException w:name="Placeholder Text" w:semiHidden="1"/>
     <w:lsdException w:name="No Spacing" w:uiPriority="1" w:qFormat="1"/>
     <w:lsdException w:name="Light Shading" w:uiPriority="60"/>

</xml_diff>